<commit_message>
Add comments using UNO
</commit_message>
<xml_diff>
--- a/EP3567950-B1__seprotec_es.docx
+++ b/EP3567950-B1__seprotec_es.docx
@@ -28,7 +28,108 @@
       </w:pPr>
       <w:r>
         <w:rPr/>
-        <w:t>Método de procesamiento del grupo de recursos y dispositivo y medio de almacenamiento</w:t>
+        <w:t xml:space="preserve">Método de procesamiento del </w:t>
+      </w:r>
+      <w:r>
+        <w:rPr/>
+        <w:commentReference w:id="0"/>
+      </w:r>
+      <w:r>
+        <w:rPr/>
+        <w:t>grupo de recursos y dispositivo y medio de almacenamiento</w:t>
+      </w:r>
+      <w:r/>
+      <w:r>
+        <w:rPr/>
+        <mc:AlternateContent>
+          <mc:Choice Requires="wps">
+            <w:drawing>
+              <wp:inline distT="0" distB="0" distL="0" distR="0">
+                <wp:extent cx="1080135" cy="3703955"/>
+                <wp:effectExtent l="0" t="0" r="0" b="0"/>
+                <wp:docPr id="1" name="Marco1"/>
+                <a:graphic xmlns:a="http://schemas.openxmlformats.org/drawingml/2006/main">
+                  <a:graphicData uri="http://schemas.microsoft.com/office/word/2010/wordprocessingShape">
+                    <wps:wsp>
+                      <wps:cNvSpPr/>
+                      <wps:spPr>
+                        <a:xfrm>
+                          <a:off x="0" y="0"/>
+                          <a:ext cx="1080000" cy="3704040"/>
+                        </a:xfrm>
+                        <a:prstGeom prst="rect">
+                          <a:avLst/>
+                        </a:prstGeom>
+                        <a:solidFill>
+                          <a:srgbClr val="ffffff"/>
+                        </a:solidFill>
+                        <a:ln w="0">
+                          <a:solidFill>
+                            <a:srgbClr val="000000"/>
+                          </a:solidFill>
+                        </a:ln>
+                      </wps:spPr>
+                      <wps:style>
+                        <a:lnRef idx="0"/>
+                        <a:fillRef idx="0"/>
+                        <a:effectRef idx="0"/>
+                        <a:fontRef idx="minor"/>
+                      </wps:style>
+                      <wps:txbx>
+                        <w:txbxContent>
+                          <w:p>
+                            <w:pPr>
+                              <w:pStyle w:val="Contenidodelmarco"/>
+                              <w:spacing w:before="0" w:after="160"/>
+                              <w:rPr/>
+                            </w:pPr>
+                            <w:r>
+                              <w:rPr/>
+                              <w:t>The term 'resource pool' is translated as 'grupo de recursos' which is not accurate. The correct term should be 'conjunto de recursos' to better reflect the technical context and ensure precise terminology.</w:t>
+                              <w:br/>
+                              <w:br/>
+                              <w:t>Autor: Major (Seprotec AI)</w:t>
+                            </w:r>
+                          </w:p>
+                        </w:txbxContent>
+                      </wps:txbx>
+                      <wps:bodyPr lIns="54000" rIns="54000" tIns="54000" bIns="54000" anchor="t">
+                        <a:spAutoFit/>
+                      </wps:bodyPr>
+                    </wps:wsp>
+                  </a:graphicData>
+                </a:graphic>
+              </wp:inline>
+            </w:drawing>
+          </mc:Choice>
+          <mc:Fallback>
+            <w:pict>
+              <v:rect id="shape_0" ID="Marco1" path="m0,0l-2147483645,0l-2147483645,-2147483646l0,-2147483646xe" fillcolor="white" stroked="t" o:allowincell="f" style="position:absolute;margin-left:0pt;margin-top:-291.7pt;width:85pt;height:291.6pt;mso-wrap-style:square;v-text-anchor:top;mso-position-vertical:top">
+                <v:fill o:detectmouseclick="t" type="solid" color2="black"/>
+                <v:stroke color="black" joinstyle="round" endcap="flat"/>
+                <v:textbox>
+                  <w:txbxContent>
+                    <w:p>
+                      <w:pPr>
+                        <w:pStyle w:val="Contenidodelmarco"/>
+                        <w:spacing w:before="0" w:after="160"/>
+                        <w:rPr/>
+                      </w:pPr>
+                      <w:r>
+                        <w:rPr/>
+                        <w:t>The term 'resource pool' is translated as 'grupo de recursos' which is not accurate. The correct term should be 'conjunto de recursos' to better reflect the technical context and ensure precise terminology.</w:t>
+                        <w:br/>
+                        <w:br/>
+                        <w:t>Autor: Major (Seprotec AI)</w:t>
+                      </w:r>
+                    </w:p>
+                  </w:txbxContent>
+                </v:textbox>
+                <w10:wrap type="square"/>
+              </v:rect>
+            </w:pict>
+          </mc:Fallback>
+        </mc:AlternateContent>
       </w:r>
     </w:p>
     <w:p>
@@ -1820,6 +1921,7 @@
       <w:pPr>
         <w:pStyle w:val="Normal"/>
         <w:widowControl/>
+        <w:suppressAutoHyphens w:val="true"/>
         <w:bidi w:val="0"/>
         <w:spacing w:lineRule="auto" w:line="276" w:before="0" w:after="160"/>
         <w:jc w:val="left"/>
@@ -1840,6 +1942,18 @@
     </w:sectPr>
   </w:body>
 </w:document>
+</file>
+
+<file path=word/comments.xml><?xml version="1.0" encoding="utf-8"?>
+<w:comments xmlns:o="urn:schemas-microsoft-com:office:office" xmlns:r="http://schemas.openxmlformats.org/officeDocument/2006/relationships" xmlns:v="urn:schemas-microsoft-com:vml" xmlns:w="http://schemas.openxmlformats.org/wordprocessingml/2006/main" xmlns:w10="urn:schemas-microsoft-com:office:word" xmlns:wp="http://schemas.openxmlformats.org/drawingml/2006/wordprocessingDrawing" xmlns:wps="http://schemas.microsoft.com/office/word/2010/wordprocessingShape" xmlns:wpg="http://schemas.microsoft.com/office/word/2010/wordprocessingGroup" xmlns:mc="http://schemas.openxmlformats.org/markup-compatibility/2006" xmlns:wp14="http://schemas.microsoft.com/office/word/2010/wordprocessingDrawing" xmlns:w14="http://schemas.microsoft.com/office/word/2010/wordml" xmlns:w15="http://schemas.microsoft.com/office/word/2012/wordml" mc:Ignorable="w14 wp14 w15">
+  <w:comment w:id="0" w:author="Major (Seprotec AI)" w:date="0-00-00T00:00:00Z" w:initials="">
+    <w:p>
+      <w:r>
+        <w:t>The term 'resource pool' is translated as 'grupo de recursos' which is not accurate. The correct term should be 'conjunto de recursos' to better reflect the technical context and ensure precise terminology.</w:t>
+      </w:r>
+    </w:p>
+  </w:comment>
+</w:comments>
 </file>
 
 <file path=word/styles.xml><?xml version="1.0" encoding="utf-8"?>
@@ -2244,6 +2358,7 @@
     <w:qFormat/>
     <w:pPr>
       <w:widowControl/>
+      <w:suppressAutoHyphens w:val="true"/>
       <w:bidi w:val="0"/>
       <w:spacing w:lineRule="auto" w:line="276" w:before="0" w:after="160"/>
       <w:jc w:val="left"/>
@@ -2259,7 +2374,7 @@
     </w:rPr>
   </w:style>
   <w:style w:type="paragraph" w:styleId="Heading1">
-    <w:name w:val="Heading 1"/>
+    <w:name w:val="heading 1"/>
     <w:basedOn w:val="Normal"/>
     <w:next w:val="Normal"/>
     <w:link w:val="Ttulo1Car"/>
@@ -2280,7 +2395,7 @@
     </w:rPr>
   </w:style>
   <w:style w:type="paragraph" w:styleId="Heading2">
-    <w:name w:val="Heading 2"/>
+    <w:name w:val="heading 2"/>
     <w:basedOn w:val="Normal"/>
     <w:next w:val="Normal"/>
     <w:link w:val="Ttulo2Car"/>
@@ -2303,7 +2418,7 @@
     </w:rPr>
   </w:style>
   <w:style w:type="paragraph" w:styleId="Heading3">
-    <w:name w:val="Heading 3"/>
+    <w:name w:val="heading 3"/>
     <w:basedOn w:val="Normal"/>
     <w:next w:val="Normal"/>
     <w:link w:val="Ttulo3Car"/>
@@ -2326,7 +2441,7 @@
     </w:rPr>
   </w:style>
   <w:style w:type="paragraph" w:styleId="Heading4">
-    <w:name w:val="Heading 4"/>
+    <w:name w:val="heading 4"/>
     <w:basedOn w:val="Normal"/>
     <w:next w:val="Normal"/>
     <w:link w:val="Ttulo4Car"/>
@@ -2349,7 +2464,7 @@
     </w:rPr>
   </w:style>
   <w:style w:type="paragraph" w:styleId="Heading5">
-    <w:name w:val="Heading 5"/>
+    <w:name w:val="heading 5"/>
     <w:basedOn w:val="Normal"/>
     <w:next w:val="Normal"/>
     <w:link w:val="Ttulo5Car"/>
@@ -2370,7 +2485,7 @@
     </w:rPr>
   </w:style>
   <w:style w:type="paragraph" w:styleId="Heading6">
-    <w:name w:val="Heading 6"/>
+    <w:name w:val="heading 6"/>
     <w:basedOn w:val="Normal"/>
     <w:next w:val="Normal"/>
     <w:link w:val="Ttulo6Car"/>
@@ -2393,7 +2508,7 @@
     </w:rPr>
   </w:style>
   <w:style w:type="paragraph" w:styleId="Heading7">
-    <w:name w:val="Heading 7"/>
+    <w:name w:val="heading 7"/>
     <w:basedOn w:val="Normal"/>
     <w:next w:val="Normal"/>
     <w:link w:val="Ttulo7Car"/>
@@ -2414,7 +2529,7 @@
     </w:rPr>
   </w:style>
   <w:style w:type="paragraph" w:styleId="Heading8">
-    <w:name w:val="Heading 8"/>
+    <w:name w:val="heading 8"/>
     <w:basedOn w:val="Normal"/>
     <w:next w:val="Normal"/>
     <w:link w:val="Ttulo8Car"/>
@@ -2437,7 +2552,7 @@
     </w:rPr>
   </w:style>
   <w:style w:type="paragraph" w:styleId="Heading9">
-    <w:name w:val="Heading 9"/>
+    <w:name w:val="heading 9"/>
     <w:basedOn w:val="Normal"/>
     <w:next w:val="Normal"/>
     <w:link w:val="Ttulo9Car"/>
@@ -2664,6 +2779,29 @@
       <w:spacing w:val="5"/>
     </w:rPr>
   </w:style>
+  <w:style w:type="character" w:styleId="TextocomentarioCar" w:customStyle="1">
+    <w:name w:val="Texto comentario Car"/>
+    <w:basedOn w:val="DefaultParagraphFont"/>
+    <w:uiPriority w:val="99"/>
+    <w:semiHidden/>
+    <w:qFormat/>
+    <w:rPr>
+      <w:sz w:val="20"/>
+      <w:szCs w:val="20"/>
+    </w:rPr>
+  </w:style>
+  <w:style w:type="character" w:styleId="CommentReference">
+    <w:name w:val="annotation reference"/>
+    <w:basedOn w:val="DefaultParagraphFont"/>
+    <w:uiPriority w:val="99"/>
+    <w:semiHidden/>
+    <w:unhideWhenUsed/>
+    <w:qFormat/>
+    <w:rPr>
+      <w:sz w:val="16"/>
+      <w:szCs w:val="16"/>
+    </w:rPr>
+  </w:style>
   <w:style w:type="paragraph" w:styleId="Ttulo">
     <w:name w:val="Título"/>
     <w:basedOn w:val="Normal"/>
@@ -2674,7 +2812,7 @@
       <w:spacing w:before="240" w:after="120"/>
     </w:pPr>
     <w:rPr>
-      <w:rFonts w:ascii="Liberation Sans" w:hAnsi="Liberation Sans" w:eastAsia="Microsoft YaHei" w:cs="Arial"/>
+      <w:rFonts w:ascii="Liberation Sans" w:hAnsi="Liberation Sans" w:eastAsia="Microsoft YaHei" w:cs="Lucida Sans"/>
       <w:sz w:val="28"/>
       <w:szCs w:val="28"/>
     </w:rPr>
@@ -2683,7 +2821,7 @@
     <w:name w:val="Body Text"/>
     <w:basedOn w:val="Normal"/>
     <w:pPr>
-      <w:spacing w:lineRule="auto" w:line="276" w:before="0" w:after="140"/>
+      <w:spacing w:before="0" w:after="140"/>
     </w:pPr>
     <w:rPr/>
   </w:style>
@@ -2696,7 +2834,7 @@
     </w:rPr>
   </w:style>
   <w:style w:type="paragraph" w:styleId="Caption">
-    <w:name w:val="Caption"/>
+    <w:name w:val="caption"/>
     <w:basedOn w:val="Normal"/>
     <w:qFormat/>
     <w:pPr>
@@ -2707,11 +2845,9 @@
       <w:rFonts w:cs="Arial"/>
       <w:i/>
       <w:iCs/>
-      <w:sz w:val="24"/>
-      <w:szCs w:val="24"/>
-    </w:rPr>
-  </w:style>
-  <w:style w:type="paragraph" w:styleId="ndice">
+    </w:rPr>
+  </w:style>
+  <w:style w:type="paragraph" w:styleId="ndice" w:customStyle="1">
     <w:name w:val="Índice"/>
     <w:basedOn w:val="Normal"/>
     <w:qFormat/>
@@ -2725,7 +2861,7 @@
   <w:style w:type="paragraph" w:styleId="Title">
     <w:name w:val="Title"/>
     <w:basedOn w:val="Normal"/>
-    <w:next w:val="Normal"/>
+    <w:next w:val="BodyText"/>
     <w:link w:val="TtuloCar"/>
     <w:uiPriority w:val="10"/>
     <w:qFormat/>
@@ -2737,7 +2873,6 @@
     <w:rPr>
       <w:rFonts w:ascii="Aptos Display" w:hAnsi="Aptos Display" w:eastAsia="" w:cs="" w:asciiTheme="majorHAnsi" w:cstheme="majorBidi" w:eastAsiaTheme="majorEastAsia" w:hAnsiTheme="majorHAnsi"/>
       <w:spacing w:val="-10"/>
-      <w:kern w:val="2"/>
       <w:sz w:val="56"/>
       <w:szCs w:val="56"/>
     </w:rPr>
@@ -2813,7 +2948,39 @@
       <w:color w:themeColor="accent1" w:themeShade="bf" w:val="0F4761"/>
     </w:rPr>
   </w:style>
-  <w:style w:type="numbering" w:styleId="Ningunalista" w:default="1">
+  <w:style w:type="paragraph" w:styleId="Comentario" w:customStyle="1">
+    <w:name w:val="Comentario"/>
+    <w:basedOn w:val="Normal"/>
+    <w:qFormat/>
+    <w:pPr/>
+    <w:rPr>
+      <w:sz w:val="20"/>
+      <w:szCs w:val="20"/>
+    </w:rPr>
+  </w:style>
+  <w:style w:type="paragraph" w:styleId="CommentText">
+    <w:name w:val="annotation text"/>
+    <w:basedOn w:val="Normal"/>
+    <w:link w:val="TextocomentarioCar"/>
+    <w:uiPriority w:val="99"/>
+    <w:semiHidden/>
+    <w:unhideWhenUsed/>
+    <w:pPr>
+      <w:spacing w:lineRule="auto" w:line="240"/>
+    </w:pPr>
+    <w:rPr>
+      <w:sz w:val="20"/>
+      <w:szCs w:val="20"/>
+    </w:rPr>
+  </w:style>
+  <w:style w:type="paragraph" w:styleId="Contenidodelmarco">
+    <w:name w:val="Contenido del marco"/>
+    <w:basedOn w:val="Normal"/>
+    <w:qFormat/>
+    <w:pPr/>
+    <w:rPr/>
+  </w:style>
+  <w:style w:type="numbering" w:styleId="Ningunalista" w:customStyle="1">
     <w:name w:val="Ninguna lista"/>
     <w:uiPriority w:val="99"/>
     <w:semiHidden/>

</xml_diff>